<commit_message>
documenting earlier writing iterations
</commit_message>
<xml_diff>
--- a/writing_blobs/Template_solicitatie_stage_2026_v2.docx
+++ b/writing_blobs/Template_solicitatie_stage_2026_v2.docx
@@ -70,7 +70,13 @@
         <w:t>CONTEXT OVER IK DE VACATURE BEN TEGENGEKOMEN</w:t>
       </w:r>
       <w:r>
-        <w:t>] en ik ben geïnteresseerd in deze plek. Voor mijn opleiding aan het Mediacollege Amsterdam ben ik namelijk op zoek naar een stageplek gedurende de eerste helft van 2026 (9 februari t/m 3 juli).</w:t>
+        <w:t xml:space="preserve">] en ik ben geïnteresseerd in deze plek. Voor mijn opleiding aan het Mediacollege Amsterdam ben ik namelijk op zoek naar een stageplek </w:t>
+      </w:r>
+      <w:r>
+        <w:t>van</w:t>
+      </w:r>
+      <w:r>
+        <w:t xml:space="preserve"> de eerste helft van 2026 (9 februari t/m 3 juli).</w:t>
       </w:r>
     </w:p>
     <w:p>
@@ -81,7 +87,31 @@
         <w:rPr>
           <w:rFonts w:eastAsia="Aptos" w:cs="Aptos"/>
         </w:rPr>
-        <w:t xml:space="preserve">Ik ben een derde jaar student software-development aan het Mediacollege Amsterdam (MA). Ik ben een jong ervaren softwareontwikkelaar </w:t>
+        <w:t>Ik ben een derde</w:t>
+      </w:r>
+      <w:r>
+        <w:rPr>
+          <w:rFonts w:eastAsia="Aptos" w:cs="Aptos"/>
+        </w:rPr>
+        <w:t>ja</w:t>
+      </w:r>
+      <w:r>
+        <w:rPr>
+          <w:rFonts w:eastAsia="Aptos" w:cs="Aptos"/>
+        </w:rPr>
+        <w:t>ar</w:t>
+      </w:r>
+      <w:r>
+        <w:rPr>
+          <w:rFonts w:eastAsia="Aptos" w:cs="Aptos"/>
+        </w:rPr>
+        <w:t>s</w:t>
+      </w:r>
+      <w:r>
+        <w:rPr>
+          <w:rFonts w:eastAsia="Aptos" w:cs="Aptos"/>
+        </w:rPr>
+        <w:t xml:space="preserve"> student software-development aan het Mediacollege Amsterdam (MA). Ik ben een jong ervaren softwareontwikkelaar </w:t>
       </w:r>
       <w:r>
         <w:rPr>

</xml_diff>